<commit_message>
finished coverpage and one and half page
</commit_message>
<xml_diff>
--- a/my book anitah.docx
+++ b/my book anitah.docx
@@ -84,6 +84,10 @@
     <w:p>
       <w:pPr>
         <w:jc w:val="center"/>
+        <w:rPr>
+          <w:sz w:val="40"/>
+          <w:szCs w:val="40"/>
+        </w:rPr>
       </w:pPr>
       <w:r>
         <w:rPr>
@@ -106,11 +110,1480 @@
           <w:sz w:val="40"/>
           <w:szCs w:val="40"/>
         </w:rPr>
-        <w:t>: 20th.Jan.2017</w:t>
-      </w:r>
-    </w:p>
-    <w:p/>
-    <w:p/>
+        <w:t xml:space="preserve">: </w:t>
+      </w:r>
+      <w:r>
+        <w:rPr>
+          <w:sz w:val="40"/>
+          <w:szCs w:val="40"/>
+        </w:rPr>
+        <w:t>Friday</w:t>
+      </w:r>
+    </w:p>
+    <w:p>
+      <w:pPr>
+        <w:rPr>
+          <w:sz w:val="40"/>
+          <w:szCs w:val="40"/>
+        </w:rPr>
+      </w:pPr>
+      <w:r>
+        <w:rPr>
+          <w:sz w:val="40"/>
+          <w:szCs w:val="40"/>
+        </w:rPr>
+        <w:br w:type="page"/>
+      </w:r>
+    </w:p>
+    <w:p>
+      <w:pPr>
+        <w:jc w:val="center"/>
+        <w:rPr>
+          <w:color w:val="808080" w:themeColor="background1" w:themeShade="80"/>
+          <w:sz w:val="56"/>
+          <w:szCs w:val="56"/>
+        </w:rPr>
+      </w:pPr>
+      <w:r>
+        <w:rPr>
+          <w:color w:val="808080" w:themeColor="background1" w:themeShade="80"/>
+          <w:sz w:val="56"/>
+          <w:szCs w:val="56"/>
+        </w:rPr>
+        <w:lastRenderedPageBreak/>
+        <w:t>THE</w:t>
+      </w:r>
+    </w:p>
+    <w:p>
+      <w:pPr>
+        <w:jc w:val="center"/>
+        <w:rPr>
+          <w:b/>
+          <w:sz w:val="144"/>
+          <w:szCs w:val="144"/>
+        </w:rPr>
+      </w:pPr>
+      <w:r>
+        <w:rPr>
+          <w:b/>
+          <w:sz w:val="144"/>
+          <w:szCs w:val="144"/>
+        </w:rPr>
+        <w:t>Success</w:t>
+      </w:r>
+    </w:p>
+    <w:p>
+      <w:pPr>
+        <w:jc w:val="center"/>
+        <w:rPr>
+          <w:color w:val="808080" w:themeColor="background1" w:themeShade="80"/>
+          <w:sz w:val="144"/>
+          <w:szCs w:val="144"/>
+        </w:rPr>
+      </w:pPr>
+      <w:r>
+        <w:rPr>
+          <w:color w:val="808080" w:themeColor="background1" w:themeShade="80"/>
+          <w:sz w:val="144"/>
+          <w:szCs w:val="144"/>
+        </w:rPr>
+        <w:t>Principles</w:t>
+      </w:r>
+    </w:p>
+    <w:p>
+      <w:pPr>
+        <w:rPr>
+          <w:color w:val="808080" w:themeColor="background1" w:themeShade="80"/>
+          <w:sz w:val="144"/>
+          <w:szCs w:val="144"/>
+        </w:rPr>
+      </w:pPr>
+      <w:r>
+        <w:rPr>
+          <w:color w:val="808080" w:themeColor="background1" w:themeShade="80"/>
+          <w:sz w:val="144"/>
+          <w:szCs w:val="144"/>
+        </w:rPr>
+        <w:br w:type="page"/>
+      </w:r>
+    </w:p>
+    <w:p>
+      <w:pPr>
+        <w:jc w:val="center"/>
+        <w:rPr>
+          <w:sz w:val="24"/>
+          <w:szCs w:val="24"/>
+        </w:rPr>
+      </w:pPr>
+      <w:r>
+        <w:rPr>
+          <w:sz w:val="24"/>
+          <w:szCs w:val="24"/>
+        </w:rPr>
+        <w:lastRenderedPageBreak/>
+        <w:t>Jack canfield</w:t>
+      </w:r>
+    </w:p>
+    <w:p>
+      <w:pPr>
+        <w:rPr>
+          <w:sz w:val="24"/>
+          <w:szCs w:val="24"/>
+        </w:rPr>
+      </w:pPr>
+      <w:proofErr w:type="gramStart"/>
+      <w:r>
+        <w:rPr>
+          <w:sz w:val="24"/>
+          <w:szCs w:val="24"/>
+        </w:rPr>
+        <w:t>Keeping my eye on the ball</w:t>
+      </w:r>
+      <w:r>
+        <w:rPr>
+          <w:sz w:val="24"/>
+          <w:szCs w:val="24"/>
+        </w:rPr>
+        <w:t>, advertising, saying “I</w:t>
+      </w:r>
+      <w:r>
+        <w:rPr>
+          <w:sz w:val="24"/>
+          <w:szCs w:val="24"/>
+        </w:rPr>
+        <w:t xml:space="preserve"> love u</w:t>
+      </w:r>
+      <w:r>
+        <w:rPr>
+          <w:sz w:val="24"/>
+          <w:szCs w:val="24"/>
+        </w:rPr>
+        <w:t>”, controlling my carbohydrate intake?</w:t>
+      </w:r>
+      <w:proofErr w:type="gramEnd"/>
+    </w:p>
+    <w:p>
+      <w:pPr>
+        <w:rPr>
+          <w:sz w:val="24"/>
+          <w:szCs w:val="24"/>
+        </w:rPr>
+      </w:pPr>
+      <w:r>
+        <w:rPr>
+          <w:sz w:val="24"/>
+          <w:szCs w:val="24"/>
+        </w:rPr>
+        <w:t xml:space="preserve">         Or: what am I doing that’s not working? What do I need to be doing less </w:t>
+      </w:r>
+      <w:r>
+        <w:rPr>
+          <w:sz w:val="24"/>
+          <w:szCs w:val="24"/>
+        </w:rPr>
+        <w:t>of? Am</w:t>
+      </w:r>
+      <w:r>
+        <w:rPr>
+          <w:sz w:val="24"/>
+          <w:szCs w:val="24"/>
+        </w:rPr>
+        <w:t xml:space="preserve">  talking too much , watching too much television ,spending too much money, eating too much </w:t>
+      </w:r>
+      <w:r>
+        <w:rPr>
+          <w:sz w:val="24"/>
+          <w:szCs w:val="24"/>
+        </w:rPr>
+        <w:t>sugar</w:t>
+      </w:r>
+      <w:r>
+        <w:rPr>
+          <w:sz w:val="24"/>
+          <w:szCs w:val="24"/>
+        </w:rPr>
+        <w:t xml:space="preserve"> ,drinking too </w:t>
+      </w:r>
+      <w:r>
+        <w:rPr>
+          <w:sz w:val="24"/>
+          <w:szCs w:val="24"/>
+        </w:rPr>
+        <w:t>much, being</w:t>
+      </w:r>
+      <w:r>
+        <w:rPr>
+          <w:sz w:val="24"/>
+          <w:szCs w:val="24"/>
+        </w:rPr>
+        <w:t xml:space="preserve"> </w:t>
+      </w:r>
+      <w:r>
+        <w:rPr>
+          <w:sz w:val="24"/>
+          <w:szCs w:val="24"/>
+        </w:rPr>
+        <w:t>late too</w:t>
+      </w:r>
+      <w:r>
+        <w:rPr>
+          <w:sz w:val="24"/>
+          <w:szCs w:val="24"/>
+        </w:rPr>
+        <w:t xml:space="preserve"> </w:t>
+      </w:r>
+      <w:r>
+        <w:rPr>
+          <w:sz w:val="24"/>
+          <w:szCs w:val="24"/>
+        </w:rPr>
+        <w:t>often, gossiping ,putting other people down?</w:t>
+      </w:r>
+    </w:p>
+    <w:p>
+      <w:pPr>
+        <w:rPr>
+          <w:sz w:val="24"/>
+          <w:szCs w:val="24"/>
+        </w:rPr>
+      </w:pPr>
+      <w:r>
+        <w:rPr>
+          <w:sz w:val="24"/>
+          <w:szCs w:val="24"/>
+        </w:rPr>
+        <w:t xml:space="preserve">          </w:t>
+      </w:r>
+      <w:r>
+        <w:rPr>
+          <w:sz w:val="24"/>
+          <w:szCs w:val="24"/>
+        </w:rPr>
+        <w:t xml:space="preserve">You can also ask </w:t>
+      </w:r>
+      <w:r>
+        <w:rPr>
+          <w:sz w:val="24"/>
+          <w:szCs w:val="24"/>
+        </w:rPr>
+        <w:t>yourself: What</w:t>
+      </w:r>
+      <w:r>
+        <w:rPr>
+          <w:sz w:val="24"/>
+          <w:szCs w:val="24"/>
+        </w:rPr>
+        <w:t xml:space="preserve"> am I not doing that I need to try and see if it </w:t>
+      </w:r>
+      <w:r>
+        <w:rPr>
+          <w:sz w:val="24"/>
+          <w:szCs w:val="24"/>
+        </w:rPr>
+        <w:t>works? Do</w:t>
+      </w:r>
+      <w:r>
+        <w:rPr>
+          <w:sz w:val="24"/>
+          <w:szCs w:val="24"/>
+        </w:rPr>
+        <w:t xml:space="preserve"> I need to listen more ,</w:t>
+      </w:r>
+      <w:r>
+        <w:rPr>
+          <w:sz w:val="24"/>
+          <w:szCs w:val="24"/>
+        </w:rPr>
+        <w:t>exercise, get</w:t>
+      </w:r>
+      <w:r>
+        <w:rPr>
+          <w:sz w:val="24"/>
+          <w:szCs w:val="24"/>
+        </w:rPr>
+        <w:t xml:space="preserve"> more sleep, drink more </w:t>
+      </w:r>
+      <w:r>
+        <w:rPr>
+          <w:sz w:val="24"/>
+          <w:szCs w:val="24"/>
+        </w:rPr>
+        <w:t>water, ask</w:t>
+      </w:r>
+      <w:r>
+        <w:rPr>
+          <w:sz w:val="24"/>
+          <w:szCs w:val="24"/>
+        </w:rPr>
+        <w:t xml:space="preserve"> for help, do more marketing read , plan communicate,delegate,follow through hire a </w:t>
+      </w:r>
+      <w:r>
+        <w:rPr>
+          <w:sz w:val="24"/>
+          <w:szCs w:val="24"/>
+        </w:rPr>
+        <w:t>coach, volunteer</w:t>
+      </w:r>
+      <w:r>
+        <w:rPr>
+          <w:sz w:val="24"/>
+          <w:szCs w:val="24"/>
+        </w:rPr>
+        <w:t xml:space="preserve"> or be more appreciative?</w:t>
+      </w:r>
+    </w:p>
+    <w:p>
+      <w:pPr>
+        <w:rPr>
+          <w:sz w:val="24"/>
+          <w:szCs w:val="24"/>
+        </w:rPr>
+      </w:pPr>
+      <w:r>
+        <w:rPr>
+          <w:sz w:val="24"/>
+          <w:szCs w:val="24"/>
+        </w:rPr>
+        <w:t xml:space="preserve">           This book is full of proven success principles and techniques you can immediate</w:t>
+      </w:r>
+      <w:r>
+        <w:rPr>
+          <w:sz w:val="24"/>
+          <w:szCs w:val="24"/>
+        </w:rPr>
+        <w:t xml:space="preserve">ly </w:t>
+      </w:r>
+      <w:r>
+        <w:rPr>
+          <w:sz w:val="24"/>
+          <w:szCs w:val="24"/>
+        </w:rPr>
+        <w:t>put in</w:t>
+      </w:r>
+      <w:r>
+        <w:rPr>
+          <w:sz w:val="24"/>
+          <w:szCs w:val="24"/>
+        </w:rPr>
+        <w:t xml:space="preserve"> practice in your life.You will have to suspend judgement</w:t>
+      </w:r>
+      <w:r>
+        <w:rPr>
+          <w:sz w:val="24"/>
+          <w:szCs w:val="24"/>
+        </w:rPr>
+        <w:t>, take</w:t>
+      </w:r>
+      <w:r>
+        <w:rPr>
+          <w:sz w:val="24"/>
+          <w:szCs w:val="24"/>
+        </w:rPr>
+        <w:t xml:space="preserve"> a leap of faith</w:t>
+      </w:r>
+      <w:proofErr w:type="gramStart"/>
+      <w:r>
+        <w:rPr>
+          <w:sz w:val="24"/>
+          <w:szCs w:val="24"/>
+        </w:rPr>
+        <w:t>,act</w:t>
+      </w:r>
+      <w:proofErr w:type="gramEnd"/>
+      <w:r>
+        <w:rPr>
+          <w:sz w:val="24"/>
+          <w:szCs w:val="24"/>
+        </w:rPr>
+        <w:t xml:space="preserve"> </w:t>
+      </w:r>
+      <w:r>
+        <w:rPr>
+          <w:sz w:val="24"/>
+          <w:szCs w:val="24"/>
+        </w:rPr>
+        <w:t xml:space="preserve">as if they are </w:t>
+      </w:r>
+      <w:r>
+        <w:rPr>
+          <w:sz w:val="24"/>
+          <w:szCs w:val="24"/>
+        </w:rPr>
+        <w:t>true, and</w:t>
+      </w:r>
+      <w:r>
+        <w:rPr>
+          <w:sz w:val="24"/>
+          <w:szCs w:val="24"/>
+        </w:rPr>
+        <w:t xml:space="preserve"> try them </w:t>
+      </w:r>
+      <w:r>
+        <w:rPr>
+          <w:sz w:val="24"/>
+          <w:szCs w:val="24"/>
+        </w:rPr>
+        <w:t>out. Only</w:t>
+      </w:r>
+      <w:r>
+        <w:rPr>
+          <w:sz w:val="24"/>
+          <w:szCs w:val="24"/>
+        </w:rPr>
+        <w:t xml:space="preserve"> then will you have firsthand experience about their effectiveness</w:t>
+      </w:r>
+      <w:r>
+        <w:rPr>
+          <w:sz w:val="24"/>
+          <w:szCs w:val="24"/>
+        </w:rPr>
+        <w:t xml:space="preserve"> for your </w:t>
+      </w:r>
+      <w:r>
+        <w:rPr>
+          <w:sz w:val="24"/>
+          <w:szCs w:val="24"/>
+        </w:rPr>
+        <w:t>life. You</w:t>
+      </w:r>
+      <w:r>
+        <w:rPr>
+          <w:sz w:val="24"/>
+          <w:szCs w:val="24"/>
+        </w:rPr>
+        <w:t xml:space="preserve"> won’t know if they work until you give them a </w:t>
+      </w:r>
+      <w:r>
+        <w:rPr>
+          <w:sz w:val="24"/>
+          <w:szCs w:val="24"/>
+        </w:rPr>
+        <w:t>try. And</w:t>
+      </w:r>
+      <w:r>
+        <w:rPr>
+          <w:sz w:val="24"/>
+          <w:szCs w:val="24"/>
+        </w:rPr>
+        <w:t xml:space="preserve"> here’s </w:t>
+      </w:r>
+      <w:r>
+        <w:rPr>
+          <w:sz w:val="24"/>
+          <w:szCs w:val="24"/>
+        </w:rPr>
+        <w:t>the rub</w:t>
+      </w:r>
+      <w:r>
+        <w:rPr>
+          <w:sz w:val="24"/>
+          <w:szCs w:val="24"/>
+        </w:rPr>
+        <w:t xml:space="preserve">-no one else can do this for </w:t>
+      </w:r>
+      <w:r>
+        <w:rPr>
+          <w:sz w:val="24"/>
+          <w:szCs w:val="24"/>
+        </w:rPr>
+        <w:t>you. Only</w:t>
+      </w:r>
+      <w:r>
+        <w:rPr>
+          <w:sz w:val="24"/>
+          <w:szCs w:val="24"/>
+        </w:rPr>
+        <w:t xml:space="preserve"> you can do it.</w:t>
+      </w:r>
+    </w:p>
+    <w:p>
+      <w:pPr>
+        <w:rPr>
+          <w:sz w:val="24"/>
+          <w:szCs w:val="24"/>
+        </w:rPr>
+      </w:pPr>
+      <w:r>
+        <w:rPr>
+          <w:sz w:val="24"/>
+          <w:szCs w:val="24"/>
+        </w:rPr>
+        <w:t xml:space="preserve">              But the formula is simple-do more of what is </w:t>
+      </w:r>
+      <w:r>
+        <w:rPr>
+          <w:sz w:val="24"/>
+          <w:szCs w:val="24"/>
+        </w:rPr>
+        <w:t>working, do</w:t>
+      </w:r>
+      <w:r>
+        <w:rPr>
+          <w:sz w:val="24"/>
+          <w:szCs w:val="24"/>
+        </w:rPr>
+        <w:t xml:space="preserve"> less of what isn’t, and try on new behavior s to </w:t>
+      </w:r>
+      <w:r>
+        <w:rPr>
+          <w:sz w:val="24"/>
+          <w:szCs w:val="24"/>
+        </w:rPr>
+        <w:t>see if</w:t>
+      </w:r>
+      <w:r>
+        <w:rPr>
+          <w:sz w:val="24"/>
+          <w:szCs w:val="24"/>
+        </w:rPr>
+        <w:t xml:space="preserve"> they produce matter results.</w:t>
+      </w:r>
+      <w:r>
+        <w:rPr>
+          <w:sz w:val="24"/>
+          <w:szCs w:val="24"/>
+        </w:rPr>
+        <w:t xml:space="preserve"> </w:t>
+      </w:r>
+    </w:p>
+    <w:p>
+      <w:pPr>
+        <w:rPr>
+          <w:sz w:val="24"/>
+          <w:szCs w:val="24"/>
+        </w:rPr>
+      </w:pPr>
+      <w:r>
+        <w:rPr>
+          <w:sz w:val="24"/>
+          <w:szCs w:val="24"/>
+        </w:rPr>
+        <w:t xml:space="preserve">         </w:t>
+      </w:r>
+    </w:p>
+    <w:p>
+      <w:pPr>
+        <w:rPr>
+          <w:sz w:val="24"/>
+          <w:szCs w:val="24"/>
+        </w:rPr>
+      </w:pPr>
+      <w:r>
+        <w:rPr>
+          <w:sz w:val="24"/>
+          <w:szCs w:val="24"/>
+        </w:rPr>
+        <w:t xml:space="preserve">                          PAY ATTENTION . . . YOUR RESULT DON’T LIE</w:t>
+      </w:r>
+    </w:p>
+    <w:p>
+      <w:pPr>
+        <w:rPr>
+          <w:sz w:val="24"/>
+          <w:szCs w:val="24"/>
+        </w:rPr>
+      </w:pPr>
+      <w:r>
+        <w:rPr>
+          <w:sz w:val="24"/>
+          <w:szCs w:val="24"/>
+        </w:rPr>
+        <w:t xml:space="preserve">The </w:t>
+      </w:r>
+      <w:r>
+        <w:rPr>
+          <w:sz w:val="24"/>
+          <w:szCs w:val="24"/>
+        </w:rPr>
+        <w:t>easiest, fasten</w:t>
+      </w:r>
+      <w:r>
+        <w:rPr>
+          <w:sz w:val="24"/>
+          <w:szCs w:val="24"/>
+        </w:rPr>
+        <w:t xml:space="preserve"> and best way to find out what is or isn’t working is to pay attention to the result you currently producing .You are either rich or </w:t>
+      </w:r>
+      <w:r>
+        <w:rPr>
+          <w:sz w:val="24"/>
+          <w:szCs w:val="24"/>
+        </w:rPr>
+        <w:t>not. You</w:t>
+      </w:r>
+      <w:r>
+        <w:rPr>
+          <w:sz w:val="24"/>
+          <w:szCs w:val="24"/>
+        </w:rPr>
+        <w:t xml:space="preserve"> either </w:t>
+      </w:r>
+      <w:r>
+        <w:rPr>
+          <w:sz w:val="24"/>
+          <w:szCs w:val="24"/>
+        </w:rPr>
+        <w:t>command</w:t>
+      </w:r>
+      <w:r>
+        <w:rPr>
+          <w:sz w:val="24"/>
+          <w:szCs w:val="24"/>
+        </w:rPr>
+        <w:t xml:space="preserve"> respect or you don’</w:t>
+      </w:r>
+      <w:r>
+        <w:rPr>
+          <w:sz w:val="24"/>
+          <w:szCs w:val="24"/>
+        </w:rPr>
+        <w:t>t .You are either golfing p</w:t>
+      </w:r>
+      <w:r>
+        <w:rPr>
+          <w:sz w:val="24"/>
+          <w:szCs w:val="24"/>
+        </w:rPr>
+        <w:t>ar or</w:t>
+      </w:r>
+      <w:r>
+        <w:rPr>
+          <w:sz w:val="24"/>
+          <w:szCs w:val="24"/>
+        </w:rPr>
+        <w:t xml:space="preserve"> you are not. You either maintaining your ideal body weight or you are not. You are either happy or you are not, you either have what you want or you don’t. It’s that simple. Results don’t lie!</w:t>
+      </w:r>
+    </w:p>
+    <w:p>
+      <w:pPr>
+        <w:rPr>
+          <w:sz w:val="24"/>
+          <w:szCs w:val="24"/>
+        </w:rPr>
+      </w:pPr>
+      <w:r>
+        <w:rPr>
+          <w:sz w:val="24"/>
+          <w:szCs w:val="24"/>
+        </w:rPr>
+        <w:t xml:space="preserve">          You have to give up any excuses and justifications and come to terms with the results you are </w:t>
+      </w:r>
+      <w:r>
+        <w:rPr>
+          <w:sz w:val="24"/>
+          <w:szCs w:val="24"/>
+        </w:rPr>
+        <w:t>producing. If</w:t>
+      </w:r>
+      <w:r>
+        <w:rPr>
+          <w:sz w:val="24"/>
+          <w:szCs w:val="24"/>
+        </w:rPr>
+        <w:t xml:space="preserve"> you are under </w:t>
+      </w:r>
+      <w:r>
+        <w:rPr>
+          <w:sz w:val="24"/>
+          <w:szCs w:val="24"/>
+        </w:rPr>
+        <w:t>quota or</w:t>
+      </w:r>
+      <w:r>
+        <w:rPr>
+          <w:sz w:val="24"/>
+          <w:szCs w:val="24"/>
+        </w:rPr>
+        <w:t xml:space="preserve"> </w:t>
+      </w:r>
+      <w:r>
+        <w:rPr>
+          <w:sz w:val="24"/>
+          <w:szCs w:val="24"/>
+        </w:rPr>
+        <w:t xml:space="preserve">overweight, all the great reasons in the world won’t change </w:t>
+      </w:r>
+      <w:r>
+        <w:rPr>
+          <w:sz w:val="24"/>
+          <w:szCs w:val="24"/>
+        </w:rPr>
+        <w:t>that. The</w:t>
+      </w:r>
+      <w:r>
+        <w:rPr>
+          <w:sz w:val="24"/>
+          <w:szCs w:val="24"/>
+        </w:rPr>
+        <w:t xml:space="preserve"> only thing that will change your results is to change your </w:t>
+      </w:r>
+      <w:r>
+        <w:rPr>
+          <w:sz w:val="24"/>
+          <w:szCs w:val="24"/>
+        </w:rPr>
+        <w:t>behavior. Prospect</w:t>
+      </w:r>
+      <w:r>
+        <w:rPr>
+          <w:sz w:val="24"/>
+          <w:szCs w:val="24"/>
+        </w:rPr>
+        <w:t xml:space="preserve"> </w:t>
+      </w:r>
+      <w:r>
+        <w:rPr>
+          <w:sz w:val="24"/>
+          <w:szCs w:val="24"/>
+        </w:rPr>
+        <w:t>more, get</w:t>
+      </w:r>
+      <w:r>
+        <w:rPr>
+          <w:sz w:val="24"/>
+          <w:szCs w:val="24"/>
+        </w:rPr>
+        <w:t xml:space="preserve"> some sales </w:t>
+      </w:r>
+      <w:r>
+        <w:rPr>
+          <w:sz w:val="24"/>
+          <w:szCs w:val="24"/>
+        </w:rPr>
+        <w:t>training, change</w:t>
+      </w:r>
+      <w:r>
+        <w:rPr>
+          <w:sz w:val="24"/>
+          <w:szCs w:val="24"/>
+        </w:rPr>
+        <w:t xml:space="preserve"> your sales </w:t>
+      </w:r>
+      <w:r>
+        <w:rPr>
+          <w:sz w:val="24"/>
+          <w:szCs w:val="24"/>
+        </w:rPr>
+        <w:t>presentation, change</w:t>
+      </w:r>
+      <w:r>
+        <w:rPr>
+          <w:sz w:val="24"/>
+          <w:szCs w:val="24"/>
+        </w:rPr>
+        <w:t xml:space="preserve"> your </w:t>
+      </w:r>
+      <w:r>
+        <w:rPr>
+          <w:sz w:val="24"/>
+          <w:szCs w:val="24"/>
+        </w:rPr>
+        <w:t>diet, consume</w:t>
+      </w:r>
+      <w:r>
+        <w:rPr>
+          <w:sz w:val="24"/>
+          <w:szCs w:val="24"/>
+        </w:rPr>
+        <w:t xml:space="preserve"> fewer </w:t>
+      </w:r>
+      <w:r>
+        <w:rPr>
+          <w:sz w:val="24"/>
+          <w:szCs w:val="24"/>
+        </w:rPr>
+        <w:t>calories, and</w:t>
+      </w:r>
+      <w:r>
+        <w:rPr>
+          <w:sz w:val="24"/>
+          <w:szCs w:val="24"/>
+        </w:rPr>
+        <w:t xml:space="preserve"> exercise more frequently –this are things that will make a </w:t>
+      </w:r>
+      <w:r>
+        <w:rPr>
+          <w:sz w:val="24"/>
+          <w:szCs w:val="24"/>
+        </w:rPr>
+        <w:t>difference. But</w:t>
+      </w:r>
+      <w:r>
+        <w:rPr>
+          <w:sz w:val="24"/>
+          <w:szCs w:val="24"/>
+        </w:rPr>
+        <w:t xml:space="preserve"> you have </w:t>
+      </w:r>
+      <w:r>
+        <w:rPr>
+          <w:sz w:val="24"/>
+          <w:szCs w:val="24"/>
+        </w:rPr>
+        <w:t>to first</w:t>
+      </w:r>
+      <w:r>
+        <w:rPr>
+          <w:sz w:val="24"/>
+          <w:szCs w:val="24"/>
+        </w:rPr>
+        <w:t xml:space="preserve"> be willing to look </w:t>
+      </w:r>
+      <w:r>
+        <w:rPr>
+          <w:sz w:val="24"/>
+          <w:szCs w:val="24"/>
+        </w:rPr>
+        <w:t>at</w:t>
+      </w:r>
+      <w:r>
+        <w:rPr>
+          <w:sz w:val="24"/>
+          <w:szCs w:val="24"/>
+        </w:rPr>
+        <w:t xml:space="preserve"> the</w:t>
+      </w:r>
+      <w:r>
+        <w:rPr>
+          <w:sz w:val="24"/>
+          <w:szCs w:val="24"/>
+        </w:rPr>
+        <w:t xml:space="preserve"> result</w:t>
+      </w:r>
+      <w:r>
+        <w:rPr>
+          <w:sz w:val="24"/>
+          <w:szCs w:val="24"/>
+        </w:rPr>
+        <w:t>s</w:t>
+      </w:r>
+      <w:r>
+        <w:rPr>
+          <w:sz w:val="24"/>
+          <w:szCs w:val="24"/>
+        </w:rPr>
+        <w:t xml:space="preserve"> you are </w:t>
+      </w:r>
+      <w:r>
+        <w:rPr>
+          <w:sz w:val="24"/>
+          <w:szCs w:val="24"/>
+        </w:rPr>
+        <w:t>producing. The</w:t>
+      </w:r>
+      <w:r>
+        <w:rPr>
+          <w:sz w:val="24"/>
+          <w:szCs w:val="24"/>
+        </w:rPr>
+        <w:t xml:space="preserve"> only starting point </w:t>
+      </w:r>
+      <w:r>
+        <w:rPr>
+          <w:sz w:val="24"/>
+          <w:szCs w:val="24"/>
+        </w:rPr>
+        <w:t>that works</w:t>
+      </w:r>
+      <w:r>
+        <w:rPr>
+          <w:sz w:val="24"/>
+          <w:szCs w:val="24"/>
+        </w:rPr>
+        <w:t xml:space="preserve"> is reality.</w:t>
+      </w:r>
+    </w:p>
+    <w:p>
+      <w:pPr>
+        <w:rPr>
+          <w:sz w:val="24"/>
+          <w:szCs w:val="24"/>
+        </w:rPr>
+      </w:pPr>
+      <w:r>
+        <w:rPr>
+          <w:sz w:val="24"/>
+          <w:szCs w:val="24"/>
+        </w:rPr>
+        <w:t xml:space="preserve">          So start paying attention to what is </w:t>
+      </w:r>
+      <w:r>
+        <w:rPr>
+          <w:sz w:val="24"/>
+          <w:szCs w:val="24"/>
+        </w:rPr>
+        <w:t>so. Look</w:t>
+      </w:r>
+      <w:r>
+        <w:rPr>
+          <w:sz w:val="24"/>
+          <w:szCs w:val="24"/>
+        </w:rPr>
+        <w:t xml:space="preserve"> around at your life and the people in </w:t>
+      </w:r>
+      <w:r>
+        <w:rPr>
+          <w:sz w:val="24"/>
+          <w:szCs w:val="24"/>
+        </w:rPr>
+        <w:t>it. Are</w:t>
+      </w:r>
+      <w:r>
+        <w:rPr>
+          <w:sz w:val="24"/>
+          <w:szCs w:val="24"/>
+        </w:rPr>
+        <w:t xml:space="preserve"> you and they </w:t>
+      </w:r>
+      <w:r>
+        <w:rPr>
+          <w:sz w:val="24"/>
+          <w:szCs w:val="24"/>
+        </w:rPr>
+        <w:t xml:space="preserve">happy? </w:t>
+      </w:r>
+      <w:proofErr w:type="gramStart"/>
+      <w:r>
+        <w:rPr>
+          <w:sz w:val="24"/>
+          <w:szCs w:val="24"/>
+        </w:rPr>
+        <w:t>Is</w:t>
+      </w:r>
+      <w:r>
+        <w:rPr>
+          <w:sz w:val="24"/>
+          <w:szCs w:val="24"/>
+        </w:rPr>
+        <w:t xml:space="preserve"> there </w:t>
+      </w:r>
+      <w:r>
+        <w:rPr>
+          <w:sz w:val="24"/>
+          <w:szCs w:val="24"/>
+        </w:rPr>
+        <w:t>balance, beauty, confort, and</w:t>
+      </w:r>
+      <w:r>
+        <w:rPr>
+          <w:sz w:val="24"/>
+          <w:szCs w:val="24"/>
+        </w:rPr>
+        <w:t xml:space="preserve"> </w:t>
+      </w:r>
+      <w:r>
+        <w:rPr>
+          <w:sz w:val="24"/>
+          <w:szCs w:val="24"/>
+        </w:rPr>
+        <w:t>ease.</w:t>
+      </w:r>
+      <w:proofErr w:type="gramEnd"/>
+      <w:r>
+        <w:rPr>
+          <w:sz w:val="24"/>
+          <w:szCs w:val="24"/>
+        </w:rPr>
+        <w:t xml:space="preserve"> Do your systems</w:t>
+      </w:r>
+      <w:r>
+        <w:rPr>
+          <w:sz w:val="24"/>
+          <w:szCs w:val="24"/>
+        </w:rPr>
+        <w:t xml:space="preserve"> </w:t>
+      </w:r>
+      <w:r>
+        <w:rPr>
+          <w:sz w:val="24"/>
+          <w:szCs w:val="24"/>
+        </w:rPr>
+        <w:t>work? Are</w:t>
+      </w:r>
+      <w:r>
+        <w:rPr>
+          <w:sz w:val="24"/>
+          <w:szCs w:val="24"/>
+        </w:rPr>
+        <w:t xml:space="preserve"> you getting what you </w:t>
+      </w:r>
+      <w:r>
+        <w:rPr>
+          <w:sz w:val="24"/>
+          <w:szCs w:val="24"/>
+        </w:rPr>
+        <w:t>want? Is</w:t>
+      </w:r>
+      <w:r>
+        <w:rPr>
+          <w:sz w:val="24"/>
+          <w:szCs w:val="24"/>
+        </w:rPr>
+        <w:t xml:space="preserve"> your net worth </w:t>
+      </w:r>
+      <w:r>
+        <w:rPr>
+          <w:sz w:val="24"/>
+          <w:szCs w:val="24"/>
+        </w:rPr>
+        <w:t>increasing? Are your grades</w:t>
+      </w:r>
+      <w:r>
+        <w:rPr>
+          <w:sz w:val="24"/>
+          <w:szCs w:val="24"/>
+        </w:rPr>
+        <w:t xml:space="preserve"> </w:t>
+      </w:r>
+      <w:r>
+        <w:rPr>
+          <w:sz w:val="24"/>
+          <w:szCs w:val="24"/>
+        </w:rPr>
+        <w:t>satisfactory? Are you healthy, fit, and</w:t>
+      </w:r>
+      <w:r>
+        <w:rPr>
+          <w:sz w:val="24"/>
+          <w:szCs w:val="24"/>
+        </w:rPr>
+        <w:t xml:space="preserve"> </w:t>
+      </w:r>
+    </w:p>
+    <w:p>
+      <w:pPr>
+        <w:rPr>
+          <w:sz w:val="24"/>
+          <w:szCs w:val="24"/>
+        </w:rPr>
+      </w:pPr>
+      <w:r>
+        <w:rPr>
+          <w:sz w:val="24"/>
+          <w:szCs w:val="24"/>
+        </w:rPr>
+        <w:br w:type="page"/>
+      </w:r>
+    </w:p>
+    <w:p>
+      <w:pPr>
+        <w:jc w:val="center"/>
+        <w:rPr>
+          <w:sz w:val="24"/>
+          <w:szCs w:val="24"/>
+        </w:rPr>
+      </w:pPr>
+      <w:r>
+        <w:rPr>
+          <w:sz w:val="24"/>
+          <w:szCs w:val="24"/>
+        </w:rPr>
+        <w:lastRenderedPageBreak/>
+        <w:t>THE FUNDAMENTALS OF SUCCESS</w:t>
+      </w:r>
+    </w:p>
+    <w:p>
+      <w:pPr>
+        <w:rPr>
+          <w:sz w:val="24"/>
+          <w:szCs w:val="24"/>
+        </w:rPr>
+      </w:pPr>
+      <w:r>
+        <w:rPr>
+          <w:sz w:val="24"/>
+          <w:szCs w:val="24"/>
+        </w:rPr>
+        <w:t xml:space="preserve">Pain-free? Are you getting better in all areas of your </w:t>
+      </w:r>
+      <w:r>
+        <w:rPr>
+          <w:sz w:val="24"/>
+          <w:szCs w:val="24"/>
+        </w:rPr>
+        <w:t>life? If</w:t>
+      </w:r>
+      <w:r>
+        <w:rPr>
+          <w:sz w:val="24"/>
+          <w:szCs w:val="24"/>
+        </w:rPr>
+        <w:t xml:space="preserve"> not, then something needs to </w:t>
+      </w:r>
+      <w:r>
+        <w:rPr>
+          <w:sz w:val="24"/>
+          <w:szCs w:val="24"/>
+        </w:rPr>
+        <w:t>happen, and</w:t>
+      </w:r>
+      <w:r>
+        <w:rPr>
+          <w:sz w:val="24"/>
+          <w:szCs w:val="24"/>
+        </w:rPr>
+        <w:t xml:space="preserve"> only you can make it happen.</w:t>
+      </w:r>
+    </w:p>
+    <w:p>
+      <w:pPr>
+        <w:rPr>
+          <w:sz w:val="24"/>
+          <w:szCs w:val="24"/>
+        </w:rPr>
+      </w:pPr>
+      <w:r>
+        <w:rPr>
+          <w:sz w:val="24"/>
+          <w:szCs w:val="24"/>
+        </w:rPr>
+        <w:t xml:space="preserve">         Don’t kid </w:t>
+      </w:r>
+      <w:r>
+        <w:rPr>
+          <w:sz w:val="24"/>
+          <w:szCs w:val="24"/>
+        </w:rPr>
+        <w:t>yourself. Be</w:t>
+      </w:r>
+      <w:r>
+        <w:rPr>
+          <w:sz w:val="24"/>
+          <w:szCs w:val="24"/>
+        </w:rPr>
+        <w:t xml:space="preserve"> ruthlessly honest with yourself. Take your own inventory.</w:t>
+      </w:r>
+    </w:p>
+    <w:p>
+      <w:pPr>
+        <w:rPr>
+          <w:sz w:val="24"/>
+          <w:szCs w:val="24"/>
+        </w:rPr>
+      </w:pPr>
+    </w:p>
+    <w:p>
+      <w:pPr>
+        <w:rPr>
+          <w:sz w:val="24"/>
+          <w:szCs w:val="24"/>
+        </w:rPr>
+      </w:pPr>
+      <w:r>
+        <w:rPr>
+          <w:sz w:val="24"/>
+          <w:szCs w:val="24"/>
+        </w:rPr>
+        <w:t xml:space="preserve">                                    FROM VICTIM TO VICTORY</w:t>
+      </w:r>
+    </w:p>
+    <w:p>
+      <w:pPr>
+        <w:rPr>
+          <w:sz w:val="24"/>
+          <w:szCs w:val="24"/>
+        </w:rPr>
+      </w:pPr>
+      <w:r>
+        <w:rPr>
+          <w:sz w:val="24"/>
+          <w:szCs w:val="24"/>
+        </w:rPr>
+        <w:t xml:space="preserve">Raj Bhavsar was born to be a </w:t>
+      </w:r>
+      <w:r>
+        <w:rPr>
+          <w:sz w:val="24"/>
+          <w:szCs w:val="24"/>
+        </w:rPr>
+        <w:t>gymnast. It</w:t>
+      </w:r>
+      <w:r>
+        <w:rPr>
+          <w:sz w:val="24"/>
+          <w:szCs w:val="24"/>
+        </w:rPr>
+        <w:t xml:space="preserve"> was a natural </w:t>
+      </w:r>
+      <w:r>
+        <w:rPr>
+          <w:sz w:val="24"/>
+          <w:szCs w:val="24"/>
+        </w:rPr>
+        <w:t>career</w:t>
+      </w:r>
+      <w:r>
+        <w:rPr>
+          <w:sz w:val="24"/>
+          <w:szCs w:val="24"/>
+        </w:rPr>
+        <w:t xml:space="preserve"> choice for a </w:t>
+      </w:r>
+      <w:r>
+        <w:rPr>
+          <w:sz w:val="24"/>
+          <w:szCs w:val="24"/>
+        </w:rPr>
+        <w:t>kid who-at</w:t>
+      </w:r>
+      <w:r>
+        <w:rPr>
+          <w:sz w:val="24"/>
+          <w:szCs w:val="24"/>
+        </w:rPr>
+        <w:t xml:space="preserve"> the age</w:t>
+      </w:r>
+      <w:r>
+        <w:rPr>
+          <w:sz w:val="24"/>
+          <w:szCs w:val="24"/>
+        </w:rPr>
+        <w:t xml:space="preserve"> of 4- lived to climb up </w:t>
+      </w:r>
+      <w:r>
+        <w:rPr>
+          <w:sz w:val="24"/>
+          <w:szCs w:val="24"/>
+        </w:rPr>
+        <w:t>things, including</w:t>
+      </w:r>
+      <w:r>
+        <w:rPr>
+          <w:sz w:val="24"/>
+          <w:szCs w:val="24"/>
+        </w:rPr>
+        <w:t xml:space="preserve"> trees and </w:t>
+      </w:r>
+      <w:r>
+        <w:rPr>
+          <w:sz w:val="24"/>
+          <w:szCs w:val="24"/>
+        </w:rPr>
+        <w:t>furniture, and</w:t>
+      </w:r>
+      <w:r>
+        <w:rPr>
+          <w:sz w:val="24"/>
+          <w:szCs w:val="24"/>
+        </w:rPr>
+        <w:t xml:space="preserve"> jump off </w:t>
+      </w:r>
+      <w:r>
+        <w:rPr>
+          <w:sz w:val="24"/>
+          <w:szCs w:val="24"/>
+        </w:rPr>
+        <w:t>them. His</w:t>
+      </w:r>
+      <w:r>
+        <w:rPr>
+          <w:sz w:val="24"/>
+          <w:szCs w:val="24"/>
+        </w:rPr>
+        <w:t xml:space="preserve"> </w:t>
+      </w:r>
+      <w:r>
+        <w:rPr>
+          <w:sz w:val="24"/>
+          <w:szCs w:val="24"/>
+        </w:rPr>
+        <w:t>parents, worried</w:t>
+      </w:r>
+      <w:r>
+        <w:rPr>
+          <w:sz w:val="24"/>
+          <w:szCs w:val="24"/>
+        </w:rPr>
+        <w:t xml:space="preserve"> that he’d hurt </w:t>
+      </w:r>
+      <w:r>
+        <w:rPr>
+          <w:sz w:val="24"/>
+          <w:szCs w:val="24"/>
+        </w:rPr>
+        <w:t>himself and</w:t>
+      </w:r>
+      <w:r>
+        <w:rPr>
+          <w:sz w:val="24"/>
+          <w:szCs w:val="24"/>
+        </w:rPr>
+        <w:t xml:space="preserve"> destroy there their </w:t>
+      </w:r>
+      <w:r>
+        <w:rPr>
+          <w:sz w:val="24"/>
+          <w:szCs w:val="24"/>
+        </w:rPr>
+        <w:t>house, signed</w:t>
+      </w:r>
+      <w:r>
+        <w:rPr>
+          <w:sz w:val="24"/>
+          <w:szCs w:val="24"/>
+        </w:rPr>
+        <w:t xml:space="preserve"> him up for gymnastics classes at a nearby </w:t>
+      </w:r>
+      <w:r>
+        <w:rPr>
+          <w:sz w:val="24"/>
+          <w:szCs w:val="24"/>
+        </w:rPr>
+        <w:t>gym. Raj</w:t>
+      </w:r>
+      <w:r>
+        <w:rPr>
+          <w:sz w:val="24"/>
+          <w:szCs w:val="24"/>
+        </w:rPr>
+        <w:t xml:space="preserve"> quickly fell in love with the </w:t>
+      </w:r>
+      <w:r>
+        <w:rPr>
+          <w:sz w:val="24"/>
+          <w:szCs w:val="24"/>
+        </w:rPr>
+        <w:t>sport, and</w:t>
+      </w:r>
+      <w:r>
+        <w:rPr>
+          <w:sz w:val="24"/>
+          <w:szCs w:val="24"/>
+        </w:rPr>
+        <w:t xml:space="preserve"> by the age of</w:t>
+      </w:r>
+      <w:r>
+        <w:rPr>
+          <w:sz w:val="24"/>
+          <w:szCs w:val="24"/>
+        </w:rPr>
+        <w:t xml:space="preserve"> 10, he wanted to be the best at</w:t>
+      </w:r>
+      <w:r>
+        <w:rPr>
+          <w:sz w:val="24"/>
+          <w:szCs w:val="24"/>
+        </w:rPr>
+        <w:t xml:space="preserve"> this sport</w:t>
+      </w:r>
+      <w:r>
+        <w:rPr>
+          <w:sz w:val="24"/>
+          <w:szCs w:val="24"/>
+        </w:rPr>
+        <w:t xml:space="preserve"> that he loved and represent his country in the Olympics.</w:t>
+      </w:r>
+    </w:p>
+    <w:p>
+      <w:pPr>
+        <w:rPr>
+          <w:sz w:val="24"/>
+          <w:szCs w:val="24"/>
+        </w:rPr>
+      </w:pPr>
+      <w:r>
+        <w:rPr>
+          <w:sz w:val="24"/>
+          <w:szCs w:val="24"/>
+        </w:rPr>
+        <w:t xml:space="preserve">       He began focusing intensely on becoming a better gymnast, and soon the success began to show. He started winning first and second place at competitions and was a five –time Texas champion by the time he entered high school.</w:t>
+      </w:r>
+    </w:p>
+    <w:p>
+      <w:pPr>
+        <w:rPr>
+          <w:sz w:val="24"/>
+          <w:szCs w:val="24"/>
+        </w:rPr>
+      </w:pPr>
+      <w:r>
+        <w:rPr>
+          <w:sz w:val="24"/>
+          <w:szCs w:val="24"/>
+        </w:rPr>
+        <w:t xml:space="preserve">         High school and college years were a blur of awards and champions-ship: regional state champion, national champion, senior national team, and then placed in two medal-winning championship </w:t>
+      </w:r>
+      <w:r>
+        <w:rPr>
+          <w:sz w:val="24"/>
+          <w:szCs w:val="24"/>
+        </w:rPr>
+        <w:t>teams. In</w:t>
+      </w:r>
+      <w:r>
+        <w:rPr>
+          <w:sz w:val="24"/>
+          <w:szCs w:val="24"/>
+        </w:rPr>
+        <w:t xml:space="preserve"> his mind he was unstoppable.</w:t>
+      </w:r>
+    </w:p>
+    <w:p>
+      <w:pPr>
+        <w:rPr>
+          <w:sz w:val="24"/>
+          <w:szCs w:val="24"/>
+        </w:rPr>
+      </w:pPr>
+      <w:r>
+        <w:rPr>
+          <w:sz w:val="24"/>
+          <w:szCs w:val="24"/>
+        </w:rPr>
+        <w:t xml:space="preserve">           In 2004</w:t>
+      </w:r>
+      <w:r>
+        <w:rPr>
+          <w:sz w:val="24"/>
+          <w:szCs w:val="24"/>
+        </w:rPr>
+        <w:t>, Raj</w:t>
+      </w:r>
+      <w:r>
+        <w:rPr>
+          <w:sz w:val="24"/>
+          <w:szCs w:val="24"/>
+        </w:rPr>
+        <w:t xml:space="preserve"> was competing for a spot in U.S. Olympic gymnastics </w:t>
+      </w:r>
+      <w:r>
+        <w:rPr>
+          <w:sz w:val="24"/>
+          <w:szCs w:val="24"/>
+        </w:rPr>
+        <w:t>team. Of the 12 routines he’d done, 11 of them had been perfect. Everybody agreed that he was a shoe-in. Elated, he was thinking,</w:t>
+      </w:r>
+      <w:r>
+        <w:rPr>
+          <w:rFonts w:ascii="Adobe Myungjo Std M" w:eastAsia="Adobe Myungjo Std M" w:hAnsi="Adobe Myungjo Std M"/>
+          <w:sz w:val="24"/>
+          <w:szCs w:val="24"/>
+        </w:rPr>
+        <w:t xml:space="preserve"> Greece</w:t>
+      </w:r>
+      <w:r>
+        <w:rPr>
+          <w:rFonts w:ascii="Adobe Myungjo Std M" w:eastAsia="Adobe Myungjo Std M" w:hAnsi="Adobe Myungjo Std M"/>
+          <w:sz w:val="24"/>
+          <w:szCs w:val="24"/>
+        </w:rPr>
+        <w:t xml:space="preserve"> here I come!</w:t>
+      </w:r>
+      <w:r>
+        <w:rPr>
+          <w:sz w:val="24"/>
+          <w:szCs w:val="24"/>
+        </w:rPr>
+        <w:t xml:space="preserve"> </w:t>
+      </w:r>
+      <w:r>
+        <w:rPr>
+          <w:sz w:val="24"/>
+          <w:szCs w:val="24"/>
+        </w:rPr>
+        <w:t xml:space="preserve"> </w:t>
+      </w:r>
+    </w:p>
     <w:sectPr>
       <w:pgSz w:w="12240" w:h="15840"/>
       <w:pgMar w:top="1440" w:right="1440" w:bottom="1440" w:left="1440" w:header="720" w:footer="720" w:gutter="0"/>
@@ -119,6 +1592,56 @@
     </w:sectPr>
   </w:body>
 </w:document>
+</file>
+
+<file path=word/endnotes.xml><?xml version="1.0" encoding="utf-8"?>
+<w:endnotes xmlns:ve="http://schemas.openxmlformats.org/markup-compatibility/2006" xmlns:o="urn:schemas-microsoft-com:office:office" xmlns:r="http://schemas.openxmlformats.org/officeDocument/2006/relationships" xmlns:m="http://schemas.openxmlformats.org/officeDocument/2006/math" xmlns:v="urn:schemas-microsoft-com:vml" xmlns:wp="http://schemas.openxmlformats.org/drawingml/2006/wordprocessingDrawing" xmlns:w10="urn:schemas-microsoft-com:office:word" xmlns:w="http://schemas.openxmlformats.org/wordprocessingml/2006/main" xmlns:wne="http://schemas.microsoft.com/office/word/2006/wordml">
+  <w:endnote w:type="separator" w:id="-1">
+    <w:p>
+      <w:pPr>
+        <w:spacing w:after="0" w:line="240" w:lineRule="auto"/>
+      </w:pPr>
+      <w:r>
+        <w:separator/>
+      </w:r>
+    </w:p>
+  </w:endnote>
+  <w:endnote w:type="continuationSeparator" w:id="0">
+    <w:p>
+      <w:pPr>
+        <w:spacing w:after="0" w:line="240" w:lineRule="auto"/>
+      </w:pPr>
+      <w:r>
+        <w:continuationSeparator/>
+      </w:r>
+    </w:p>
+  </w:endnote>
+</w:endnotes>
+</file>
+
+<file path=word/footnotes.xml><?xml version="1.0" encoding="utf-8"?>
+<w:footnotes xmlns:ve="http://schemas.openxmlformats.org/markup-compatibility/2006" xmlns:o="urn:schemas-microsoft-com:office:office" xmlns:r="http://schemas.openxmlformats.org/officeDocument/2006/relationships" xmlns:m="http://schemas.openxmlformats.org/officeDocument/2006/math" xmlns:v="urn:schemas-microsoft-com:vml" xmlns:wp="http://schemas.openxmlformats.org/drawingml/2006/wordprocessingDrawing" xmlns:w10="urn:schemas-microsoft-com:office:word" xmlns:w="http://schemas.openxmlformats.org/wordprocessingml/2006/main" xmlns:wne="http://schemas.microsoft.com/office/word/2006/wordml">
+  <w:footnote w:type="separator" w:id="-1">
+    <w:p>
+      <w:pPr>
+        <w:spacing w:after="0" w:line="240" w:lineRule="auto"/>
+      </w:pPr>
+      <w:r>
+        <w:separator/>
+      </w:r>
+    </w:p>
+  </w:footnote>
+  <w:footnote w:type="continuationSeparator" w:id="0">
+    <w:p>
+      <w:pPr>
+        <w:spacing w:after="0" w:line="240" w:lineRule="auto"/>
+      </w:pPr>
+      <w:r>
+        <w:continuationSeparator/>
+      </w:r>
+    </w:p>
+  </w:footnote>
+</w:footnotes>
 </file>
 
 <file path=word/styles.xml><?xml version="1.0" encoding="utf-8"?>
@@ -300,7 +1823,7 @@
       <w:rFonts w:asciiTheme="majorHAnsi" w:eastAsiaTheme="majorEastAsia" w:hAnsiTheme="majorHAnsi" w:cstheme="majorBidi"/>
       <w:b/>
       <w:bCs/>
-      <w:color w:val="2E74B5" w:themeColor="accent1" w:themeShade="BF"/>
+      <w:color w:val="A5A5A5" w:themeColor="accent1" w:themeShade="BF"/>
       <w:sz w:val="28"/>
       <w:szCs w:val="28"/>
     </w:rPr>
@@ -343,10 +1866,58 @@
       <w:rFonts w:asciiTheme="majorHAnsi" w:eastAsiaTheme="majorEastAsia" w:hAnsiTheme="majorHAnsi" w:cstheme="majorBidi"/>
       <w:b/>
       <w:bCs/>
-      <w:color w:val="2E74B5" w:themeColor="accent1" w:themeShade="BF"/>
+      <w:color w:val="A5A5A5" w:themeColor="accent1" w:themeShade="BF"/>
       <w:sz w:val="28"/>
       <w:szCs w:val="28"/>
     </w:rPr>
+  </w:style>
+  <w:style w:type="paragraph" w:styleId="Header">
+    <w:name w:val="header"/>
+    <w:basedOn w:val="Normal"/>
+    <w:link w:val="HeaderChar"/>
+    <w:uiPriority w:val="99"/>
+    <w:semiHidden/>
+    <w:unhideWhenUsed/>
+    <w:rsid w:val="00C25130"/>
+    <w:pPr>
+      <w:tabs>
+        <w:tab w:val="center" w:pos="4680"/>
+        <w:tab w:val="right" w:pos="9360"/>
+      </w:tabs>
+      <w:spacing w:after="0" w:line="240" w:lineRule="auto"/>
+    </w:pPr>
+  </w:style>
+  <w:style w:type="character" w:customStyle="1" w:styleId="HeaderChar">
+    <w:name w:val="Header Char"/>
+    <w:basedOn w:val="DefaultParagraphFont"/>
+    <w:link w:val="Header"/>
+    <w:uiPriority w:val="99"/>
+    <w:semiHidden/>
+    <w:rsid w:val="00C25130"/>
+  </w:style>
+  <w:style w:type="paragraph" w:styleId="Footer">
+    <w:name w:val="footer"/>
+    <w:basedOn w:val="Normal"/>
+    <w:link w:val="FooterChar"/>
+    <w:uiPriority w:val="99"/>
+    <w:semiHidden/>
+    <w:unhideWhenUsed/>
+    <w:rsid w:val="00C25130"/>
+    <w:pPr>
+      <w:tabs>
+        <w:tab w:val="center" w:pos="4680"/>
+        <w:tab w:val="right" w:pos="9360"/>
+      </w:tabs>
+      <w:spacing w:after="0" w:line="240" w:lineRule="auto"/>
+    </w:pPr>
+  </w:style>
+  <w:style w:type="character" w:customStyle="1" w:styleId="FooterChar">
+    <w:name w:val="Footer Char"/>
+    <w:basedOn w:val="DefaultParagraphFont"/>
+    <w:link w:val="Footer"/>
+    <w:uiPriority w:val="99"/>
+    <w:semiHidden/>
+    <w:rsid w:val="00C25130"/>
   </w:style>
 </w:styles>
 </file>
@@ -354,7 +1925,7 @@
 <file path=word/theme/theme1.xml><?xml version="1.0" encoding="utf-8"?>
 <a:theme xmlns:a="http://schemas.openxmlformats.org/drawingml/2006/main" name="Office Theme">
   <a:themeElements>
-    <a:clrScheme name="Office">
+    <a:clrScheme name="Grayscale">
       <a:dk1>
         <a:sysClr val="windowText" lastClr="000000"/>
       </a:dk1>
@@ -362,34 +1933,34 @@
         <a:sysClr val="window" lastClr="FFFFFF"/>
       </a:lt1>
       <a:dk2>
-        <a:srgbClr val="44546A"/>
+        <a:srgbClr val="000000"/>
       </a:dk2>
       <a:lt2>
-        <a:srgbClr val="E7E6E6"/>
+        <a:srgbClr val="F8F8F8"/>
       </a:lt2>
       <a:accent1>
-        <a:srgbClr val="5B9BD5"/>
+        <a:srgbClr val="DDDDDD"/>
       </a:accent1>
       <a:accent2>
-        <a:srgbClr val="ED7D31"/>
+        <a:srgbClr val="B2B2B2"/>
       </a:accent2>
       <a:accent3>
-        <a:srgbClr val="A5A5A5"/>
+        <a:srgbClr val="969696"/>
       </a:accent3>
       <a:accent4>
-        <a:srgbClr val="FFC000"/>
+        <a:srgbClr val="808080"/>
       </a:accent4>
       <a:accent5>
-        <a:srgbClr val="4472C4"/>
+        <a:srgbClr val="5F5F5F"/>
       </a:accent5>
       <a:accent6>
-        <a:srgbClr val="70AD47"/>
+        <a:srgbClr val="4D4D4D"/>
       </a:accent6>
       <a:hlink>
-        <a:srgbClr val="0563C1"/>
+        <a:srgbClr val="5F5F5F"/>
       </a:hlink>
       <a:folHlink>
-        <a:srgbClr val="954F72"/>
+        <a:srgbClr val="919191"/>
       </a:folHlink>
     </a:clrScheme>
     <a:fontScheme name="Office">

</xml_diff>